<commit_message>
use case naar pdf en indeling gewijzigd
</commit_message>
<xml_diff>
--- a/Use cases/Indeling use cases.docx
+++ b/Use cases/Indeling use cases.docx
@@ -258,56 +258,32 @@
     <w:p>
       <w:pPr>
         <w:rPr>
-          <w:sz w:val="24"/>
-          <w:szCs w:val="22"/>
-        </w:rPr>
-      </w:pPr>
-      <w:r>
-        <w:rPr>
-          <w:sz w:val="24"/>
-          <w:szCs w:val="22"/>
-        </w:rPr>
-        <w:t>Kan producten toevoegen aan winkelwagen</w:t>
-      </w:r>
-      <w:r>
-        <w:rPr>
-          <w:sz w:val="24"/>
-          <w:szCs w:val="22"/>
-        </w:rPr>
-        <w:br/>
-        <w:t>Kan inloggen</w:t>
-      </w:r>
-      <w:r>
-        <w:rPr>
-          <w:sz w:val="24"/>
-          <w:szCs w:val="22"/>
-        </w:rPr>
-        <w:br/>
-        <w:t>Kan producten verwijderen uit winkelwagen</w:t>
-      </w:r>
-      <w:r>
-        <w:rPr>
-          <w:sz w:val="24"/>
-          <w:szCs w:val="22"/>
-        </w:rPr>
-        <w:br/>
-        <w:t xml:space="preserve">Kan registreren </w:t>
-      </w:r>
-      <w:r>
-        <w:rPr>
-          <w:sz w:val="24"/>
-          <w:szCs w:val="22"/>
-        </w:rPr>
-        <w:br/>
-        <w:t>Kan bestelling afrekenen</w:t>
-      </w:r>
-      <w:r>
-        <w:rPr>
-          <w:sz w:val="24"/>
-          <w:szCs w:val="22"/>
-        </w:rPr>
-        <w:br/>
-        <w:t>Kan contact opnemen met klantenservice (Mail, telefoon, chat)</w:t>
+          <w:b/>
+          <w:sz w:val="24"/>
+          <w:szCs w:val="22"/>
+        </w:rPr>
+      </w:pPr>
+      <w:r>
+        <w:rPr>
+          <w:sz w:val="24"/>
+          <w:szCs w:val="22"/>
+        </w:rPr>
+        <w:t xml:space="preserve">Producten zoeken (Specificatie </w:t>
+      </w:r>
+      <w:r>
+        <w:rPr>
+          <w:sz w:val="24"/>
+          <w:szCs w:val="22"/>
+        </w:rPr>
+        <w:t xml:space="preserve">en scenario’s) </w:t>
+      </w:r>
+      <w:r>
+        <w:rPr>
+          <w:b/>
+          <w:sz w:val="24"/>
+          <w:szCs w:val="22"/>
+        </w:rPr>
+        <w:t>Jorrit</w:t>
       </w:r>
     </w:p>
     <w:p>
@@ -317,67 +293,193 @@
           <w:szCs w:val="22"/>
         </w:rPr>
       </w:pPr>
+      <w:r>
+        <w:rPr>
+          <w:sz w:val="24"/>
+          <w:szCs w:val="22"/>
+        </w:rPr>
+        <w:t>Account bekijken</w:t>
+      </w:r>
+      <w:r>
+        <w:rPr>
+          <w:sz w:val="24"/>
+          <w:szCs w:val="22"/>
+        </w:rPr>
+        <w:t xml:space="preserve"> </w:t>
+      </w:r>
+      <w:r>
+        <w:rPr>
+          <w:sz w:val="24"/>
+          <w:szCs w:val="22"/>
+        </w:rPr>
+        <w:t xml:space="preserve">(Specificatie en scenario’s) </w:t>
+      </w:r>
+      <w:r>
+        <w:rPr>
+          <w:b/>
+          <w:sz w:val="24"/>
+          <w:szCs w:val="22"/>
+        </w:rPr>
+        <w:t>Jorrit</w:t>
+      </w:r>
     </w:p>
     <w:p>
       <w:pPr>
-        <w:tabs>
-          <w:tab w:val="left" w:pos="6915"/>
-        </w:tabs>
         <w:rPr>
           <w:b/>
           <w:sz w:val="24"/>
           <w:szCs w:val="22"/>
-          <w:u w:val="single"/>
-        </w:rPr>
-      </w:pPr>
-      <w:r>
+        </w:rPr>
+      </w:pPr>
+      <w:r>
+        <w:rPr>
+          <w:sz w:val="24"/>
+          <w:szCs w:val="22"/>
+        </w:rPr>
+        <w:t>Inschrijven nieuwsbrief</w:t>
+      </w:r>
+      <w:r>
+        <w:rPr>
+          <w:sz w:val="24"/>
+          <w:szCs w:val="22"/>
+        </w:rPr>
+        <w:t xml:space="preserve"> </w:t>
+      </w:r>
+    </w:p>
+    <w:p>
+      <w:pPr>
         <w:rPr>
           <w:b/>
           <w:sz w:val="24"/>
           <w:szCs w:val="22"/>
-          <w:u w:val="single"/>
-        </w:rPr>
-        <w:t xml:space="preserve">Ieder werkt 2 </w:t>
-      </w:r>
-      <w:proofErr w:type="spellStart"/>
+        </w:rPr>
+      </w:pPr>
+      <w:r>
+        <w:rPr>
+          <w:sz w:val="24"/>
+          <w:szCs w:val="22"/>
+        </w:rPr>
+        <w:t>Winkelwagen bekijken</w:t>
+      </w:r>
+      <w:r>
+        <w:rPr>
+          <w:sz w:val="24"/>
+          <w:szCs w:val="22"/>
+        </w:rPr>
+        <w:t xml:space="preserve"> (Specificatie) </w:t>
+      </w:r>
       <w:r>
         <w:rPr>
           <w:b/>
           <w:sz w:val="24"/>
           <w:szCs w:val="22"/>
-          <w:u w:val="single"/>
-        </w:rPr>
-        <w:t>use</w:t>
-      </w:r>
-      <w:proofErr w:type="spellEnd"/>
-      <w:r>
+        </w:rPr>
+        <w:t>Brian</w:t>
+      </w:r>
+    </w:p>
+    <w:p>
+      <w:pPr>
         <w:rPr>
           <w:b/>
           <w:sz w:val="24"/>
           <w:szCs w:val="22"/>
-          <w:u w:val="single"/>
-        </w:rPr>
-        <w:t xml:space="preserve"> case specificaties en 1 </w:t>
-      </w:r>
-      <w:proofErr w:type="spellStart"/>
+        </w:rPr>
+      </w:pPr>
+      <w:r>
+        <w:rPr>
+          <w:sz w:val="24"/>
+          <w:szCs w:val="22"/>
+        </w:rPr>
+        <w:t>Producten uit winkelwagen verwijderen</w:t>
+      </w:r>
+      <w:r>
+        <w:rPr>
+          <w:sz w:val="24"/>
+          <w:szCs w:val="22"/>
+        </w:rPr>
+        <w:t xml:space="preserve"> (Specificatie) </w:t>
+      </w:r>
       <w:r>
         <w:rPr>
           <w:b/>
           <w:sz w:val="24"/>
           <w:szCs w:val="22"/>
-          <w:u w:val="single"/>
-        </w:rPr>
-        <w:t>use</w:t>
-      </w:r>
-      <w:proofErr w:type="spellEnd"/>
+        </w:rPr>
+        <w:t>Brian</w:t>
+      </w:r>
+    </w:p>
+    <w:p>
+      <w:pPr>
+        <w:rPr>
+          <w:sz w:val="24"/>
+          <w:szCs w:val="22"/>
+        </w:rPr>
+      </w:pPr>
+      <w:r>
+        <w:rPr>
+          <w:sz w:val="24"/>
+          <w:szCs w:val="22"/>
+        </w:rPr>
+        <w:t>Afrekenen</w:t>
+      </w:r>
+      <w:r>
+        <w:rPr>
+          <w:sz w:val="24"/>
+          <w:szCs w:val="22"/>
+        </w:rPr>
+        <w:t xml:space="preserve"> </w:t>
+      </w:r>
+      <w:r>
+        <w:rPr>
+          <w:sz w:val="24"/>
+          <w:szCs w:val="22"/>
+        </w:rPr>
+        <w:t xml:space="preserve">(Specificatie en scenario’s) </w:t>
+      </w:r>
       <w:r>
         <w:rPr>
           <w:b/>
           <w:sz w:val="24"/>
           <w:szCs w:val="22"/>
-          <w:u w:val="single"/>
-        </w:rPr>
-        <w:t xml:space="preserve"> case scenario uit. </w:t>
+        </w:rPr>
+        <w:t>Jorrit</w:t>
+      </w:r>
+    </w:p>
+    <w:p>
+      <w:pPr>
+        <w:rPr>
+          <w:sz w:val="24"/>
+          <w:szCs w:val="22"/>
+        </w:rPr>
+      </w:pPr>
+      <w:r>
+        <w:rPr>
+          <w:sz w:val="24"/>
+          <w:szCs w:val="22"/>
+        </w:rPr>
+        <w:t>Contact opnemen met klantenservice</w:t>
+      </w:r>
+      <w:r>
+        <w:rPr>
+          <w:sz w:val="24"/>
+          <w:szCs w:val="22"/>
+        </w:rPr>
+        <w:t xml:space="preserve"> </w:t>
+      </w:r>
+      <w:r>
+        <w:rPr>
+          <w:sz w:val="24"/>
+          <w:szCs w:val="22"/>
+        </w:rPr>
+        <w:t xml:space="preserve">(Specificatie) </w:t>
+      </w:r>
+      <w:r>
+        <w:rPr>
+          <w:b/>
+          <w:sz w:val="24"/>
+          <w:szCs w:val="22"/>
+        </w:rPr>
+        <w:t>Brian</w:t>
       </w:r>
     </w:p>
     <w:p>
@@ -660,6 +762,7 @@
     <w:lsdException w:name="HTML Sample" w:semiHidden="1" w:unhideWhenUsed="1"/>
     <w:lsdException w:name="HTML Typewriter" w:semiHidden="1" w:unhideWhenUsed="1"/>
     <w:lsdException w:name="HTML Variable" w:semiHidden="1" w:unhideWhenUsed="1"/>
+    <w:lsdException w:name="Normal Table" w:semiHidden="1" w:unhideWhenUsed="1"/>
     <w:lsdException w:name="annotation subject" w:semiHidden="1" w:unhideWhenUsed="1"/>
     <w:lsdException w:name="No List" w:semiHidden="1" w:unhideWhenUsed="1"/>
     <w:lsdException w:name="Outline List 1" w:semiHidden="1" w:unhideWhenUsed="1"/>
@@ -706,8 +809,10 @@
     <w:lsdException w:name="Table Subtle 2" w:semiHidden="1" w:unhideWhenUsed="1"/>
     <w:lsdException w:name="Table Web 1" w:semiHidden="1" w:unhideWhenUsed="1"/>
     <w:lsdException w:name="Table Web 2" w:semiHidden="1" w:unhideWhenUsed="1"/>
+    <w:lsdException w:name="Table Web 3" w:semiHidden="1" w:unhideWhenUsed="1"/>
     <w:lsdException w:name="Balloon Text" w:semiHidden="1" w:unhideWhenUsed="1"/>
     <w:lsdException w:name="Table Grid" w:uiPriority="39"/>
+    <w:lsdException w:name="Table Theme" w:semiHidden="1" w:unhideWhenUsed="1"/>
     <w:lsdException w:name="Placeholder Text" w:semiHidden="1"/>
     <w:lsdException w:name="No Spacing" w:uiPriority="1" w:qFormat="1"/>
     <w:lsdException w:name="Light Shading" w:uiPriority="60"/>

</xml_diff>